<commit_message>
Hoje, 17/02/22, exatamente às 10:53 fiz alteração no documento Comandos git
</commit_message>
<xml_diff>
--- a/Comandos git.docx
+++ b/Comandos git.docx
@@ -9,12 +9,28 @@
           <w:bCs/>
         </w:rPr>
       </w:pPr>
-      <w:r>
-        <w:rPr>
-          <w:b/>
-          <w:bCs/>
-        </w:rPr>
-        <w:t xml:space="preserve">CONFIGURANDO </w:t>
+      <w:proofErr w:type="spellStart"/>
+      <w:r>
+        <w:rPr>
+          <w:b/>
+          <w:bCs/>
+        </w:rPr>
+        <w:t>Ess</w:t>
+      </w:r>
+      <w:r>
+        <w:rPr>
+          <w:b/>
+          <w:bCs/>
+        </w:rPr>
+        <w:t>CONFIGURANDO</w:t>
+      </w:r>
+      <w:proofErr w:type="spellEnd"/>
+      <w:r>
+        <w:rPr>
+          <w:b/>
+          <w:bCs/>
+        </w:rPr>
+        <w:t xml:space="preserve"> </w:t>
       </w:r>
     </w:p>
     <w:p>
@@ -514,10 +530,21 @@
     </w:p>
     <w:p/>
     <w:p>
-      <w:r>
+      <w:pPr>
+        <w:rPr>
+          <w:b/>
+          <w:bCs/>
+        </w:rPr>
+      </w:pPr>
+      <w:r>
+        <w:rPr>
+          <w:b/>
+          <w:bCs/>
+        </w:rPr>
         <w:t>ALGUNS COMANDOS</w:t>
       </w:r>
     </w:p>
+    <w:p/>
     <w:p>
       <w:proofErr w:type="spellStart"/>
       <w:r>

</xml_diff>